<commit_message>
added links for event pages
</commit_message>
<xml_diff>
--- a/pagePrototype.docx
+++ b/pagePrototype.docx
@@ -211,9 +211,7 @@
       <w:r>
         <w:t>&gt;</w:t>
       </w:r>
-      <w:bookmarkStart w:id="5" w:name="_GoBack"/>
       <w:bookmarkEnd w:id="4"/>
-      <w:bookmarkEnd w:id="5"/>
     </w:p>
     <w:p>
       <w:pPr>
@@ -250,6 +248,8 @@
       <w:r>
         <w:t>&gt;</w:t>
       </w:r>
+      <w:bookmarkStart w:id="5" w:name="_GoBack"/>
+      <w:bookmarkEnd w:id="5"/>
     </w:p>
     <w:p>
       <w:pPr>
@@ -330,9 +330,14 @@
       <w:bookmarkEnd w:id="7"/>
     </w:p>
     <w:p>
-      <w:r>
-        <w:t>&lt;Paste a screenshot of your Event prototype here.&gt;</w:t>
-      </w:r>
+      <w:hyperlink r:id="rId6" w:history="1">
+        <w:r>
+          <w:rPr>
+            <w:rStyle w:val="Hyperlink"/>
+          </w:rPr>
+          <w:t>http://students.washington.edu/swifties/info101/yulong-events.html</w:t>
+        </w:r>
+      </w:hyperlink>
     </w:p>
     <w:p>
       <w:pPr>
@@ -361,14 +366,14 @@
       </w:r>
     </w:p>
     <w:p>
-      <w:r>
-        <w:t>&lt;Paste a screenshot of your Thing To Do page here</w:t>
-      </w:r>
-      <w:proofErr w:type="gramStart"/>
-      <w:r>
-        <w:t>.&gt;</w:t>
-      </w:r>
-      <w:proofErr w:type="gramEnd"/>
+      <w:hyperlink r:id="rId7" w:history="1">
+        <w:r>
+          <w:rPr>
+            <w:rStyle w:val="Hyperlink"/>
+          </w:rPr>
+          <w:t>http://students.washington.edu/swifties/info101/yulong-events-generic.html</w:t>
+        </w:r>
+      </w:hyperlink>
     </w:p>
     <w:p/>
     <w:sectPr>
@@ -944,6 +949,29 @@
       <w:contextualSpacing/>
     </w:pPr>
   </w:style>
+  <w:style w:type="character" w:styleId="Hyperlink">
+    <w:name w:val="Hyperlink"/>
+    <w:basedOn w:val="DefaultParagraphFont"/>
+    <w:uiPriority w:val="99"/>
+    <w:unhideWhenUsed/>
+    <w:rsid w:val="00614459"/>
+    <w:rPr>
+      <w:color w:val="0563C1" w:themeColor="hyperlink"/>
+      <w:u w:val="single"/>
+    </w:rPr>
+  </w:style>
+  <w:style w:type="character" w:styleId="FollowedHyperlink">
+    <w:name w:val="FollowedHyperlink"/>
+    <w:basedOn w:val="DefaultParagraphFont"/>
+    <w:uiPriority w:val="99"/>
+    <w:semiHidden/>
+    <w:unhideWhenUsed/>
+    <w:rsid w:val="00614459"/>
+    <w:rPr>
+      <w:color w:val="954F72" w:themeColor="followedHyperlink"/>
+      <w:u w:val="single"/>
+    </w:rPr>
+  </w:style>
 </w:styles>
 </file>
 
@@ -1272,6 +1300,29 @@
       <w:ind w:left="720"/>
       <w:contextualSpacing/>
     </w:pPr>
+  </w:style>
+  <w:style w:type="character" w:styleId="Hyperlink">
+    <w:name w:val="Hyperlink"/>
+    <w:basedOn w:val="DefaultParagraphFont"/>
+    <w:uiPriority w:val="99"/>
+    <w:unhideWhenUsed/>
+    <w:rsid w:val="00614459"/>
+    <w:rPr>
+      <w:color w:val="0563C1" w:themeColor="hyperlink"/>
+      <w:u w:val="single"/>
+    </w:rPr>
+  </w:style>
+  <w:style w:type="character" w:styleId="FollowedHyperlink">
+    <w:name w:val="FollowedHyperlink"/>
+    <w:basedOn w:val="DefaultParagraphFont"/>
+    <w:uiPriority w:val="99"/>
+    <w:semiHidden/>
+    <w:unhideWhenUsed/>
+    <w:rsid w:val="00614459"/>
+    <w:rPr>
+      <w:color w:val="954F72" w:themeColor="followedHyperlink"/>
+      <w:u w:val="single"/>
+    </w:rPr>
   </w:style>
 </w:styles>
 </file>

</xml_diff>